<commit_message>
Analysis of anonymized data
</commit_message>
<xml_diff>
--- a/k_anonymization.docx
+++ b/k_anonymization.docx
@@ -2685,6 +2685,3119 @@
     <w:bookmarkEnd w:id="47"/>
     <w:bookmarkEnd w:id="48"/>
     <w:bookmarkEnd w:id="49"/>
+    <w:bookmarkStart w:id="50" w:name="fe840e78-7149-4d5e-8470-e74e288418be"/>
+    <w:p>
+      <w:pPr>
+        <w:pStyle w:val="SourceCode"/>
+      </w:pPr>
+      <w:r>
+        <w:rPr>
+          <w:rStyle w:val="NormalTok"/>
+        </w:rPr>
+        <w:t xml:space="preserve">anonymized_df </w:t>
+      </w:r>
+      <w:r>
+        <w:rPr>
+          <w:rStyle w:val="OperatorTok"/>
+        </w:rPr>
+        <w:t xml:space="preserve">=</w:t>
+      </w:r>
+      <w:r>
+        <w:rPr>
+          <w:rStyle w:val="NormalTok"/>
+        </w:rPr>
+        <w:t xml:space="preserve"> pd.read_csv(</w:t>
+      </w:r>
+      <w:r>
+        <w:rPr>
+          <w:rStyle w:val="StringTok"/>
+        </w:rPr>
+        <w:t xml:space="preserve">'../anonymized_data.csv'</w:t>
+      </w:r>
+      <w:r>
+        <w:rPr>
+          <w:rStyle w:val="NormalTok"/>
+        </w:rPr>
+        <w:t xml:space="preserve">)</w:t>
+      </w:r>
+    </w:p>
+    <w:bookmarkEnd w:id="50"/>
+    <w:bookmarkStart w:id="51" w:name="Xd93eca32a3d68ffdb132fad9ac6ea72da1c740c"/>
+    <w:p>
+      <w:pPr>
+        <w:pStyle w:val="SourceCode"/>
+      </w:pPr>
+      <w:r>
+        <w:rPr>
+          <w:rStyle w:val="NormalTok"/>
+        </w:rPr>
+        <w:t xml:space="preserve">anonymized_df</w:t>
+      </w:r>
+    </w:p>
+    <w:p>
+      <w:pPr>
+        <w:pStyle w:val="SourceCode"/>
+      </w:pPr>
+      <w:r>
+        <w:rPr>
+          <w:rStyle w:val="VerbatimChar"/>
+        </w:rPr>
+        <w:t xml:space="preserve">      Unnamed: 0    age education-num hours-per-week  income  Count</w:t>
+      </w:r>
+      <w:r>
+        <w:br/>
+      </w:r>
+      <w:r>
+        <w:rPr>
+          <w:rStyle w:val="VerbatimChar"/>
+        </w:rPr>
+        <w:t xml:space="preserve">0              0     17           7-8          20-36   &lt;=50K     93</w:t>
+      </w:r>
+      <w:r>
+        <w:br/>
+      </w:r>
+      <w:r>
+        <w:rPr>
+          <w:rStyle w:val="VerbatimChar"/>
+        </w:rPr>
+        <w:t xml:space="preserve">1              1     17           7-8          20-36  &lt;=50K.     52</w:t>
+      </w:r>
+      <w:r>
+        <w:br/>
+      </w:r>
+      <w:r>
+        <w:rPr>
+          <w:rStyle w:val="VerbatimChar"/>
+        </w:rPr>
+        <w:t xml:space="preserve">2              2  31-32             9          40-99   &lt;=50K    407</w:t>
+      </w:r>
+      <w:r>
+        <w:br/>
+      </w:r>
+      <w:r>
+        <w:rPr>
+          <w:rStyle w:val="VerbatimChar"/>
+        </w:rPr>
+        <w:t xml:space="preserve">3              3  31-32             9          40-99  &lt;=50K.    218</w:t>
+      </w:r>
+      <w:r>
+        <w:br/>
+      </w:r>
+      <w:r>
+        <w:rPr>
+          <w:rStyle w:val="VerbatimChar"/>
+        </w:rPr>
+        <w:t xml:space="preserve">4              4  31-32             9          40-99    &gt;50K     75</w:t>
+      </w:r>
+      <w:r>
+        <w:br/>
+      </w:r>
+      <w:r>
+        <w:rPr>
+          <w:rStyle w:val="VerbatimChar"/>
+        </w:rPr>
+        <w:t xml:space="preserve">...          ...    ...           ...            ...     ...    ...</w:t>
+      </w:r>
+      <w:r>
+        <w:br/>
+      </w:r>
+      <w:r>
+        <w:rPr>
+          <w:rStyle w:val="VerbatimChar"/>
+        </w:rPr>
+        <w:t xml:space="preserve">5328        5328     90         14-15          50-60  &lt;=50K.      1</w:t>
+      </w:r>
+      <w:r>
+        <w:br/>
+      </w:r>
+      <w:r>
+        <w:rPr>
+          <w:rStyle w:val="VerbatimChar"/>
+        </w:rPr>
+        <w:t xml:space="preserve">5329        5329     90         14-15          50-60    &gt;50K      2</w:t>
+      </w:r>
+      <w:r>
+        <w:br/>
+      </w:r>
+      <w:r>
+        <w:rPr>
+          <w:rStyle w:val="VerbatimChar"/>
+        </w:rPr>
+        <w:t xml:space="preserve">5330        5330  84-90         14-15          66-99   &lt;=50K      1</w:t>
+      </w:r>
+      <w:r>
+        <w:br/>
+      </w:r>
+      <w:r>
+        <w:rPr>
+          <w:rStyle w:val="VerbatimChar"/>
+        </w:rPr>
+        <w:t xml:space="preserve">5331        5331  84-90         14-15          66-99  &lt;=50K.      1</w:t>
+      </w:r>
+      <w:r>
+        <w:br/>
+      </w:r>
+      <w:r>
+        <w:rPr>
+          <w:rStyle w:val="VerbatimChar"/>
+        </w:rPr>
+        <w:t xml:space="preserve">5332        5332  84-90         14-15          66-99    &gt;50K      1</w:t>
+      </w:r>
+      <w:r>
+        <w:br/>
+      </w:r>
+      <w:r>
+        <w:br/>
+      </w:r>
+      <w:r>
+        <w:rPr>
+          <w:rStyle w:val="VerbatimChar"/>
+        </w:rPr>
+        <w:t xml:space="preserve">[5333 rows x 6 columns]</w:t>
+      </w:r>
+    </w:p>
+    <w:bookmarkEnd w:id="51"/>
+    <w:bookmarkStart w:id="54" w:name="e4bc6669-cad9-42af-9cc1-64aa045180d8"/>
+    <w:p>
+      <w:r>
+        <w:pict>
+          <v:rect style="width:0;height:1.5pt" o:hralign="center" o:hrstd="t" o:hr="t"/>
+        </w:pict>
+      </w:r>
+    </w:p>
+    <w:bookmarkStart w:id="53" w:name="anonymized-dataset-overview"/>
+    <w:p>
+      <w:pPr>
+        <w:pStyle w:val="Heading1"/>
+      </w:pPr>
+      <w:r>
+        <w:t xml:space="preserve">Anonymized Dataset Overview</w:t>
+      </w:r>
+    </w:p>
+    <w:p>
+      <w:pPr>
+        <w:pStyle w:val="FirstParagraph"/>
+      </w:pPr>
+      <w:r>
+        <w:t xml:space="preserve">The anonymized dataset has been processed to include ranges for</w:t>
+      </w:r>
+      <w:r>
+        <w:t xml:space="preserve"> </w:t>
+      </w:r>
+      <w:r>
+        <w:rPr>
+          <w:rStyle w:val="VerbatimChar"/>
+        </w:rPr>
+        <w:t xml:space="preserve">age</w:t>
+      </w:r>
+      <w:r>
+        <w:t xml:space="preserve">,</w:t>
+      </w:r>
+      <w:r>
+        <w:t xml:space="preserve"> </w:t>
+      </w:r>
+      <w:r>
+        <w:rPr>
+          <w:rStyle w:val="VerbatimChar"/>
+        </w:rPr>
+        <w:t xml:space="preserve">education-num</w:t>
+      </w:r>
+      <w:r>
+        <w:t xml:space="preserve">, and</w:t>
+      </w:r>
+      <w:r>
+        <w:t xml:space="preserve"> </w:t>
+      </w:r>
+      <w:r>
+        <w:rPr>
+          <w:rStyle w:val="VerbatimChar"/>
+        </w:rPr>
+        <w:t xml:space="preserve">hours-per-week</w:t>
+      </w:r>
+      <w:r>
+        <w:t xml:space="preserve"> </w:t>
+      </w:r>
+      <w:r>
+        <w:t xml:space="preserve">to ensure privacy through k-anonymity. This approach helps protect individual identities by making each record indistinguishable from at least (k-1) other records in terms of the specified quasi-identifiers. Here is how the anonymized data is structured:</w:t>
+      </w:r>
+    </w:p>
+    <w:tbl>
+      <w:tblPr>
+        <w:tblStyle w:val="Table"/>
+        <w:tblW w:type="pct" w:w="5000"/>
+        <w:tblLook w:firstRow="1" w:lastRow="0" w:firstColumn="0" w:lastColumn="0" w:noHBand="0" w:noVBand="0" w:val="0020"/>
+      </w:tblPr>
+      <w:tblGrid>
+        <w:gridCol w:w="1440"/>
+        <w:gridCol w:w="960"/>
+        <w:gridCol w:w="1800"/>
+        <w:gridCol w:w="1920"/>
+        <w:gridCol w:w="960"/>
+        <w:gridCol w:w="840"/>
+      </w:tblGrid>
+      <w:tr>
+        <w:trPr>
+          <w:tblHeader w:val="true"/>
+        </w:trPr>
+        <w:tc>
+          <w:tcPr/>
+          <w:p>
+            <w:pPr>
+              <w:pStyle w:val="Compact"/>
+              <w:jc w:val="left"/>
+            </w:pPr>
+            <w:r>
+              <w:t xml:space="preserve">Unnamed: 0</w:t>
+            </w:r>
+          </w:p>
+        </w:tc>
+        <w:tc>
+          <w:tcPr/>
+          <w:p>
+            <w:pPr>
+              <w:pStyle w:val="Compact"/>
+              <w:jc w:val="left"/>
+            </w:pPr>
+            <w:r>
+              <w:t xml:space="preserve">age</w:t>
+            </w:r>
+          </w:p>
+        </w:tc>
+        <w:tc>
+          <w:tcPr/>
+          <w:p>
+            <w:pPr>
+              <w:pStyle w:val="Compact"/>
+              <w:jc w:val="left"/>
+            </w:pPr>
+            <w:r>
+              <w:t xml:space="preserve">education-num</w:t>
+            </w:r>
+          </w:p>
+        </w:tc>
+        <w:tc>
+          <w:tcPr/>
+          <w:p>
+            <w:pPr>
+              <w:pStyle w:val="Compact"/>
+              <w:jc w:val="left"/>
+            </w:pPr>
+            <w:r>
+              <w:t xml:space="preserve">hours-per-week</w:t>
+            </w:r>
+          </w:p>
+        </w:tc>
+        <w:tc>
+          <w:tcPr/>
+          <w:p>
+            <w:pPr>
+              <w:pStyle w:val="Compact"/>
+              <w:jc w:val="left"/>
+            </w:pPr>
+            <w:r>
+              <w:t xml:space="preserve">income</w:t>
+            </w:r>
+          </w:p>
+        </w:tc>
+        <w:tc>
+          <w:tcPr/>
+          <w:p>
+            <w:pPr>
+              <w:pStyle w:val="Compact"/>
+              <w:jc w:val="left"/>
+            </w:pPr>
+            <w:r>
+              <w:t xml:space="preserve">Count</w:t>
+            </w:r>
+          </w:p>
+        </w:tc>
+      </w:tr>
+      <w:tr>
+        <w:tc>
+          <w:tcPr/>
+          <w:p>
+            <w:pPr>
+              <w:pStyle w:val="Compact"/>
+              <w:jc w:val="left"/>
+            </w:pPr>
+            <w:r>
+              <w:t xml:space="preserve">0</w:t>
+            </w:r>
+          </w:p>
+        </w:tc>
+        <w:tc>
+          <w:tcPr/>
+          <w:p>
+            <w:pPr>
+              <w:pStyle w:val="Compact"/>
+              <w:jc w:val="left"/>
+            </w:pPr>
+            <w:r>
+              <w:t xml:space="preserve">17</w:t>
+            </w:r>
+          </w:p>
+        </w:tc>
+        <w:tc>
+          <w:tcPr/>
+          <w:p>
+            <w:pPr>
+              <w:pStyle w:val="Compact"/>
+              <w:jc w:val="left"/>
+            </w:pPr>
+            <w:r>
+              <w:t xml:space="preserve">7-8</w:t>
+            </w:r>
+          </w:p>
+        </w:tc>
+        <w:tc>
+          <w:tcPr/>
+          <w:p>
+            <w:pPr>
+              <w:pStyle w:val="Compact"/>
+              <w:jc w:val="left"/>
+            </w:pPr>
+            <w:r>
+              <w:t xml:space="preserve">20-36</w:t>
+            </w:r>
+          </w:p>
+        </w:tc>
+        <w:tc>
+          <w:tcPr/>
+          <w:p>
+            <w:pPr>
+              <w:pStyle w:val="Compact"/>
+              <w:jc w:val="left"/>
+            </w:pPr>
+            <w:r>
+              <w:t xml:space="preserve">&lt;=50K</w:t>
+            </w:r>
+          </w:p>
+        </w:tc>
+        <w:tc>
+          <w:tcPr/>
+          <w:p>
+            <w:pPr>
+              <w:pStyle w:val="Compact"/>
+              <w:jc w:val="left"/>
+            </w:pPr>
+            <w:r>
+              <w:t xml:space="preserve">93</w:t>
+            </w:r>
+          </w:p>
+        </w:tc>
+      </w:tr>
+      <w:tr>
+        <w:tc>
+          <w:tcPr/>
+          <w:p>
+            <w:pPr>
+              <w:pStyle w:val="Compact"/>
+              <w:jc w:val="left"/>
+            </w:pPr>
+            <w:r>
+              <w:t xml:space="preserve">1</w:t>
+            </w:r>
+          </w:p>
+        </w:tc>
+        <w:tc>
+          <w:tcPr/>
+          <w:p>
+            <w:pPr>
+              <w:pStyle w:val="Compact"/>
+              <w:jc w:val="left"/>
+            </w:pPr>
+            <w:r>
+              <w:t xml:space="preserve">17</w:t>
+            </w:r>
+          </w:p>
+        </w:tc>
+        <w:tc>
+          <w:tcPr/>
+          <w:p>
+            <w:pPr>
+              <w:pStyle w:val="Compact"/>
+              <w:jc w:val="left"/>
+            </w:pPr>
+            <w:r>
+              <w:t xml:space="preserve">7-8</w:t>
+            </w:r>
+          </w:p>
+        </w:tc>
+        <w:tc>
+          <w:tcPr/>
+          <w:p>
+            <w:pPr>
+              <w:pStyle w:val="Compact"/>
+              <w:jc w:val="left"/>
+            </w:pPr>
+            <w:r>
+              <w:t xml:space="preserve">20-36</w:t>
+            </w:r>
+          </w:p>
+        </w:tc>
+        <w:tc>
+          <w:tcPr/>
+          <w:p>
+            <w:pPr>
+              <w:pStyle w:val="Compact"/>
+              <w:jc w:val="left"/>
+            </w:pPr>
+            <w:r>
+              <w:t xml:space="preserve">&lt;=50K.</w:t>
+            </w:r>
+          </w:p>
+        </w:tc>
+        <w:tc>
+          <w:tcPr/>
+          <w:p>
+            <w:pPr>
+              <w:pStyle w:val="Compact"/>
+              <w:jc w:val="left"/>
+            </w:pPr>
+            <w:r>
+              <w:t xml:space="preserve">52</w:t>
+            </w:r>
+          </w:p>
+        </w:tc>
+      </w:tr>
+      <w:tr>
+        <w:tc>
+          <w:tcPr/>
+          <w:p>
+            <w:pPr>
+              <w:pStyle w:val="Compact"/>
+              <w:jc w:val="left"/>
+            </w:pPr>
+            <w:r>
+              <w:t xml:space="preserve">2</w:t>
+            </w:r>
+          </w:p>
+        </w:tc>
+        <w:tc>
+          <w:tcPr/>
+          <w:p>
+            <w:pPr>
+              <w:pStyle w:val="Compact"/>
+              <w:jc w:val="left"/>
+            </w:pPr>
+            <w:r>
+              <w:t xml:space="preserve">31-32</w:t>
+            </w:r>
+          </w:p>
+        </w:tc>
+        <w:tc>
+          <w:tcPr/>
+          <w:p>
+            <w:pPr>
+              <w:pStyle w:val="Compact"/>
+              <w:jc w:val="left"/>
+            </w:pPr>
+            <w:r>
+              <w:t xml:space="preserve">9</w:t>
+            </w:r>
+          </w:p>
+        </w:tc>
+        <w:tc>
+          <w:tcPr/>
+          <w:p>
+            <w:pPr>
+              <w:pStyle w:val="Compact"/>
+              <w:jc w:val="left"/>
+            </w:pPr>
+            <w:r>
+              <w:t xml:space="preserve">40-99</w:t>
+            </w:r>
+          </w:p>
+        </w:tc>
+        <w:tc>
+          <w:tcPr/>
+          <w:p>
+            <w:pPr>
+              <w:pStyle w:val="Compact"/>
+              <w:jc w:val="left"/>
+            </w:pPr>
+            <w:r>
+              <w:t xml:space="preserve">&lt;=50K</w:t>
+            </w:r>
+          </w:p>
+        </w:tc>
+        <w:tc>
+          <w:tcPr/>
+          <w:p>
+            <w:pPr>
+              <w:pStyle w:val="Compact"/>
+              <w:jc w:val="left"/>
+            </w:pPr>
+            <w:r>
+              <w:t xml:space="preserve">407</w:t>
+            </w:r>
+          </w:p>
+        </w:tc>
+      </w:tr>
+      <w:tr>
+        <w:tc>
+          <w:tcPr/>
+          <w:p>
+            <w:pPr>
+              <w:pStyle w:val="Compact"/>
+              <w:jc w:val="left"/>
+            </w:pPr>
+            <w:r>
+              <w:t xml:space="preserve">3</w:t>
+            </w:r>
+          </w:p>
+        </w:tc>
+        <w:tc>
+          <w:tcPr/>
+          <w:p>
+            <w:pPr>
+              <w:pStyle w:val="Compact"/>
+              <w:jc w:val="left"/>
+            </w:pPr>
+            <w:r>
+              <w:t xml:space="preserve">31-32</w:t>
+            </w:r>
+          </w:p>
+        </w:tc>
+        <w:tc>
+          <w:tcPr/>
+          <w:p>
+            <w:pPr>
+              <w:pStyle w:val="Compact"/>
+              <w:jc w:val="left"/>
+            </w:pPr>
+            <w:r>
+              <w:t xml:space="preserve">9</w:t>
+            </w:r>
+          </w:p>
+        </w:tc>
+        <w:tc>
+          <w:tcPr/>
+          <w:p>
+            <w:pPr>
+              <w:pStyle w:val="Compact"/>
+              <w:jc w:val="left"/>
+            </w:pPr>
+            <w:r>
+              <w:t xml:space="preserve">40-99</w:t>
+            </w:r>
+          </w:p>
+        </w:tc>
+        <w:tc>
+          <w:tcPr/>
+          <w:p>
+            <w:pPr>
+              <w:pStyle w:val="Compact"/>
+              <w:jc w:val="left"/>
+            </w:pPr>
+            <w:r>
+              <w:t xml:space="preserve">&lt;=50K.</w:t>
+            </w:r>
+          </w:p>
+        </w:tc>
+        <w:tc>
+          <w:tcPr/>
+          <w:p>
+            <w:pPr>
+              <w:pStyle w:val="Compact"/>
+              <w:jc w:val="left"/>
+            </w:pPr>
+            <w:r>
+              <w:t xml:space="preserve">218</w:t>
+            </w:r>
+          </w:p>
+        </w:tc>
+      </w:tr>
+      <w:tr>
+        <w:tc>
+          <w:tcPr/>
+          <w:p>
+            <w:pPr>
+              <w:pStyle w:val="Compact"/>
+              <w:jc w:val="left"/>
+            </w:pPr>
+            <w:r>
+              <w:t xml:space="preserve">4</w:t>
+            </w:r>
+          </w:p>
+        </w:tc>
+        <w:tc>
+          <w:tcPr/>
+          <w:p>
+            <w:pPr>
+              <w:pStyle w:val="Compact"/>
+              <w:jc w:val="left"/>
+            </w:pPr>
+            <w:r>
+              <w:t xml:space="preserve">31-32</w:t>
+            </w:r>
+          </w:p>
+        </w:tc>
+        <w:tc>
+          <w:tcPr/>
+          <w:p>
+            <w:pPr>
+              <w:pStyle w:val="Compact"/>
+              <w:jc w:val="left"/>
+            </w:pPr>
+            <w:r>
+              <w:t xml:space="preserve">9</w:t>
+            </w:r>
+          </w:p>
+        </w:tc>
+        <w:tc>
+          <w:tcPr/>
+          <w:p>
+            <w:pPr>
+              <w:pStyle w:val="Compact"/>
+              <w:jc w:val="left"/>
+            </w:pPr>
+            <w:r>
+              <w:t xml:space="preserve">40-99</w:t>
+            </w:r>
+          </w:p>
+        </w:tc>
+        <w:tc>
+          <w:tcPr/>
+          <w:p>
+            <w:pPr>
+              <w:pStyle w:val="Compact"/>
+              <w:jc w:val="left"/>
+            </w:pPr>
+            <w:r>
+              <w:t xml:space="preserve">&gt;50K</w:t>
+            </w:r>
+          </w:p>
+        </w:tc>
+        <w:tc>
+          <w:tcPr/>
+          <w:p>
+            <w:pPr>
+              <w:pStyle w:val="Compact"/>
+              <w:jc w:val="left"/>
+            </w:pPr>
+            <w:r>
+              <w:t xml:space="preserve">75</w:t>
+            </w:r>
+          </w:p>
+        </w:tc>
+      </w:tr>
+      <w:tr>
+        <w:tc>
+          <w:tcPr/>
+          <w:p>
+            <w:pPr>
+              <w:pStyle w:val="Compact"/>
+              <w:jc w:val="left"/>
+            </w:pPr>
+            <w:r>
+              <w:t xml:space="preserve">...</w:t>
+            </w:r>
+          </w:p>
+        </w:tc>
+        <w:tc>
+          <w:tcPr/>
+          <w:p>
+            <w:pPr>
+              <w:pStyle w:val="Compact"/>
+              <w:jc w:val="left"/>
+            </w:pPr>
+            <w:r>
+              <w:t xml:space="preserve">...</w:t>
+            </w:r>
+          </w:p>
+        </w:tc>
+        <w:tc>
+          <w:tcPr/>
+          <w:p>
+            <w:pPr>
+              <w:pStyle w:val="Compact"/>
+              <w:jc w:val="left"/>
+            </w:pPr>
+            <w:r>
+              <w:t xml:space="preserve">...</w:t>
+            </w:r>
+          </w:p>
+        </w:tc>
+        <w:tc>
+          <w:tcPr/>
+          <w:p>
+            <w:pPr>
+              <w:pStyle w:val="Compact"/>
+              <w:jc w:val="left"/>
+            </w:pPr>
+            <w:r>
+              <w:t xml:space="preserve">...</w:t>
+            </w:r>
+          </w:p>
+        </w:tc>
+        <w:tc>
+          <w:tcPr/>
+          <w:p>
+            <w:pPr>
+              <w:pStyle w:val="Compact"/>
+              <w:jc w:val="left"/>
+            </w:pPr>
+            <w:r>
+              <w:t xml:space="preserve">...</w:t>
+            </w:r>
+          </w:p>
+        </w:tc>
+        <w:tc>
+          <w:tcPr/>
+          <w:p>
+            <w:pPr>
+              <w:pStyle w:val="Compact"/>
+              <w:jc w:val="left"/>
+            </w:pPr>
+            <w:r>
+              <w:t xml:space="preserve">...</w:t>
+            </w:r>
+          </w:p>
+        </w:tc>
+      </w:tr>
+      <w:tr>
+        <w:tc>
+          <w:tcPr/>
+          <w:p>
+            <w:pPr>
+              <w:pStyle w:val="Compact"/>
+              <w:jc w:val="left"/>
+            </w:pPr>
+            <w:r>
+              <w:t xml:space="preserve">5328</w:t>
+            </w:r>
+          </w:p>
+        </w:tc>
+        <w:tc>
+          <w:tcPr/>
+          <w:p>
+            <w:pPr>
+              <w:pStyle w:val="Compact"/>
+              <w:jc w:val="left"/>
+            </w:pPr>
+            <w:r>
+              <w:t xml:space="preserve">90</w:t>
+            </w:r>
+          </w:p>
+        </w:tc>
+        <w:tc>
+          <w:tcPr/>
+          <w:p>
+            <w:pPr>
+              <w:pStyle w:val="Compact"/>
+              <w:jc w:val="left"/>
+            </w:pPr>
+            <w:r>
+              <w:t xml:space="preserve">14-15</w:t>
+            </w:r>
+          </w:p>
+        </w:tc>
+        <w:tc>
+          <w:tcPr/>
+          <w:p>
+            <w:pPr>
+              <w:pStyle w:val="Compact"/>
+              <w:jc w:val="left"/>
+            </w:pPr>
+            <w:r>
+              <w:t xml:space="preserve">50-60</w:t>
+            </w:r>
+          </w:p>
+        </w:tc>
+        <w:tc>
+          <w:tcPr/>
+          <w:p>
+            <w:pPr>
+              <w:pStyle w:val="Compact"/>
+              <w:jc w:val="left"/>
+            </w:pPr>
+            <w:r>
+              <w:t xml:space="preserve">&lt;=50K.</w:t>
+            </w:r>
+          </w:p>
+        </w:tc>
+        <w:tc>
+          <w:tcPr/>
+          <w:p>
+            <w:pPr>
+              <w:pStyle w:val="Compact"/>
+              <w:jc w:val="left"/>
+            </w:pPr>
+            <w:r>
+              <w:t xml:space="preserve">1</w:t>
+            </w:r>
+          </w:p>
+        </w:tc>
+      </w:tr>
+      <w:tr>
+        <w:tc>
+          <w:tcPr/>
+          <w:p>
+            <w:pPr>
+              <w:pStyle w:val="Compact"/>
+              <w:jc w:val="left"/>
+            </w:pPr>
+            <w:r>
+              <w:t xml:space="preserve">5329</w:t>
+            </w:r>
+          </w:p>
+        </w:tc>
+        <w:tc>
+          <w:tcPr/>
+          <w:p>
+            <w:pPr>
+              <w:pStyle w:val="Compact"/>
+              <w:jc w:val="left"/>
+            </w:pPr>
+            <w:r>
+              <w:t xml:space="preserve">90</w:t>
+            </w:r>
+          </w:p>
+        </w:tc>
+        <w:tc>
+          <w:tcPr/>
+          <w:p>
+            <w:pPr>
+              <w:pStyle w:val="Compact"/>
+              <w:jc w:val="left"/>
+            </w:pPr>
+            <w:r>
+              <w:t xml:space="preserve">14-15</w:t>
+            </w:r>
+          </w:p>
+        </w:tc>
+        <w:tc>
+          <w:tcPr/>
+          <w:p>
+            <w:pPr>
+              <w:pStyle w:val="Compact"/>
+              <w:jc w:val="left"/>
+            </w:pPr>
+            <w:r>
+              <w:t xml:space="preserve">50-60</w:t>
+            </w:r>
+          </w:p>
+        </w:tc>
+        <w:tc>
+          <w:tcPr/>
+          <w:p>
+            <w:pPr>
+              <w:pStyle w:val="Compact"/>
+              <w:jc w:val="left"/>
+            </w:pPr>
+            <w:r>
+              <w:t xml:space="preserve">&gt;50K</w:t>
+            </w:r>
+          </w:p>
+        </w:tc>
+        <w:tc>
+          <w:tcPr/>
+          <w:p>
+            <w:pPr>
+              <w:pStyle w:val="Compact"/>
+              <w:jc w:val="left"/>
+            </w:pPr>
+            <w:r>
+              <w:t xml:space="preserve">2</w:t>
+            </w:r>
+          </w:p>
+        </w:tc>
+      </w:tr>
+      <w:tr>
+        <w:tc>
+          <w:tcPr/>
+          <w:p>
+            <w:pPr>
+              <w:pStyle w:val="Compact"/>
+              <w:jc w:val="left"/>
+            </w:pPr>
+            <w:r>
+              <w:t xml:space="preserve">5330</w:t>
+            </w:r>
+          </w:p>
+        </w:tc>
+        <w:tc>
+          <w:tcPr/>
+          <w:p>
+            <w:pPr>
+              <w:pStyle w:val="Compact"/>
+              <w:jc w:val="left"/>
+            </w:pPr>
+            <w:r>
+              <w:t xml:space="preserve">84-90</w:t>
+            </w:r>
+          </w:p>
+        </w:tc>
+        <w:tc>
+          <w:tcPr/>
+          <w:p>
+            <w:pPr>
+              <w:pStyle w:val="Compact"/>
+              <w:jc w:val="left"/>
+            </w:pPr>
+            <w:r>
+              <w:t xml:space="preserve">14-15</w:t>
+            </w:r>
+          </w:p>
+        </w:tc>
+        <w:tc>
+          <w:tcPr/>
+          <w:p>
+            <w:pPr>
+              <w:pStyle w:val="Compact"/>
+              <w:jc w:val="left"/>
+            </w:pPr>
+            <w:r>
+              <w:t xml:space="preserve">66-99</w:t>
+            </w:r>
+          </w:p>
+        </w:tc>
+        <w:tc>
+          <w:tcPr/>
+          <w:p>
+            <w:pPr>
+              <w:pStyle w:val="Compact"/>
+              <w:jc w:val="left"/>
+            </w:pPr>
+            <w:r>
+              <w:t xml:space="preserve">&lt;=50K</w:t>
+            </w:r>
+          </w:p>
+        </w:tc>
+        <w:tc>
+          <w:tcPr/>
+          <w:p>
+            <w:pPr>
+              <w:pStyle w:val="Compact"/>
+              <w:jc w:val="left"/>
+            </w:pPr>
+            <w:r>
+              <w:t xml:space="preserve">1</w:t>
+            </w:r>
+          </w:p>
+        </w:tc>
+      </w:tr>
+      <w:tr>
+        <w:tc>
+          <w:tcPr/>
+          <w:p>
+            <w:pPr>
+              <w:pStyle w:val="Compact"/>
+              <w:jc w:val="left"/>
+            </w:pPr>
+            <w:r>
+              <w:t xml:space="preserve">5331</w:t>
+            </w:r>
+          </w:p>
+        </w:tc>
+        <w:tc>
+          <w:tcPr/>
+          <w:p>
+            <w:pPr>
+              <w:pStyle w:val="Compact"/>
+              <w:jc w:val="left"/>
+            </w:pPr>
+            <w:r>
+              <w:t xml:space="preserve">84-90</w:t>
+            </w:r>
+          </w:p>
+        </w:tc>
+        <w:tc>
+          <w:tcPr/>
+          <w:p>
+            <w:pPr>
+              <w:pStyle w:val="Compact"/>
+              <w:jc w:val="left"/>
+            </w:pPr>
+            <w:r>
+              <w:t xml:space="preserve">14-15</w:t>
+            </w:r>
+          </w:p>
+        </w:tc>
+        <w:tc>
+          <w:tcPr/>
+          <w:p>
+            <w:pPr>
+              <w:pStyle w:val="Compact"/>
+              <w:jc w:val="left"/>
+            </w:pPr>
+            <w:r>
+              <w:t xml:space="preserve">66-99</w:t>
+            </w:r>
+          </w:p>
+        </w:tc>
+        <w:tc>
+          <w:tcPr/>
+          <w:p>
+            <w:pPr>
+              <w:pStyle w:val="Compact"/>
+              <w:jc w:val="left"/>
+            </w:pPr>
+            <w:r>
+              <w:t xml:space="preserve">&lt;=50K.</w:t>
+            </w:r>
+          </w:p>
+        </w:tc>
+        <w:tc>
+          <w:tcPr/>
+          <w:p>
+            <w:pPr>
+              <w:pStyle w:val="Compact"/>
+              <w:jc w:val="left"/>
+            </w:pPr>
+            <w:r>
+              <w:t xml:space="preserve">1</w:t>
+            </w:r>
+          </w:p>
+        </w:tc>
+      </w:tr>
+      <w:tr>
+        <w:tc>
+          <w:tcPr/>
+          <w:p>
+            <w:pPr>
+              <w:pStyle w:val="Compact"/>
+              <w:jc w:val="left"/>
+            </w:pPr>
+            <w:r>
+              <w:t xml:space="preserve">5332</w:t>
+            </w:r>
+          </w:p>
+        </w:tc>
+        <w:tc>
+          <w:tcPr/>
+          <w:p>
+            <w:pPr>
+              <w:pStyle w:val="Compact"/>
+              <w:jc w:val="left"/>
+            </w:pPr>
+            <w:r>
+              <w:t xml:space="preserve">84-90</w:t>
+            </w:r>
+          </w:p>
+        </w:tc>
+        <w:tc>
+          <w:tcPr/>
+          <w:p>
+            <w:pPr>
+              <w:pStyle w:val="Compact"/>
+              <w:jc w:val="left"/>
+            </w:pPr>
+            <w:r>
+              <w:t xml:space="preserve">14-15</w:t>
+            </w:r>
+          </w:p>
+        </w:tc>
+        <w:tc>
+          <w:tcPr/>
+          <w:p>
+            <w:pPr>
+              <w:pStyle w:val="Compact"/>
+              <w:jc w:val="left"/>
+            </w:pPr>
+            <w:r>
+              <w:t xml:space="preserve">66-99</w:t>
+            </w:r>
+          </w:p>
+        </w:tc>
+        <w:tc>
+          <w:tcPr/>
+          <w:p>
+            <w:pPr>
+              <w:pStyle w:val="Compact"/>
+              <w:jc w:val="left"/>
+            </w:pPr>
+            <w:r>
+              <w:t xml:space="preserve">&gt;50K</w:t>
+            </w:r>
+          </w:p>
+        </w:tc>
+        <w:tc>
+          <w:tcPr/>
+          <w:p>
+            <w:pPr>
+              <w:pStyle w:val="Compact"/>
+              <w:jc w:val="left"/>
+            </w:pPr>
+            <w:r>
+              <w:t xml:space="preserve">1</w:t>
+            </w:r>
+          </w:p>
+        </w:tc>
+      </w:tr>
+    </w:tbl>
+    <w:bookmarkStart w:id="52" w:name="Xc5b8ba59c706510137b6123dc313a8b7aa82059"/>
+    <w:p>
+      <w:pPr>
+        <w:pStyle w:val="Heading2"/>
+      </w:pPr>
+      <w:r>
+        <w:t xml:space="preserve">Utility Differences: Before vs. After Anonymization</w:t>
+      </w:r>
+    </w:p>
+    <w:p>
+      <w:r>
+        <w:pict>
+          <v:rect style="width:0;height:1.5pt" o:hralign="center" o:hrstd="t" o:hr="t"/>
+        </w:pict>
+      </w:r>
+    </w:p>
+    <w:bookmarkEnd w:id="52"/>
+    <w:bookmarkEnd w:id="53"/>
+    <w:bookmarkEnd w:id="54"/>
+    <w:bookmarkStart w:id="55" w:name="X44605443c2de1cf51eadb3fae875c3b2399fb14"/>
+    <w:p>
+      <w:pPr>
+        <w:numPr>
+          <w:ilvl w:val="0"/>
+          <w:numId w:val="1009"/>
+        </w:numPr>
+      </w:pPr>
+      <w:r>
+        <w:rPr>
+          <w:bCs/>
+          <w:b/>
+        </w:rPr>
+        <w:t xml:space="preserve">Precision</w:t>
+      </w:r>
+      <w:r>
+        <w:t xml:space="preserve">: Anonymization reduces data precision by grouping exact values into ranges, potentially impacting detailed analyses and insights.</w:t>
+      </w:r>
+    </w:p>
+    <w:p>
+      <w:pPr>
+        <w:numPr>
+          <w:ilvl w:val="0"/>
+          <w:numId w:val="1009"/>
+        </w:numPr>
+      </w:pPr>
+      <w:r>
+        <w:rPr>
+          <w:bCs/>
+          <w:b/>
+        </w:rPr>
+        <w:t xml:space="preserve">Statistical Measures</w:t>
+      </w:r>
+      <w:r>
+        <w:t xml:space="preserve">: Measures like mean or median may shift or become less precise due to the generalization of values, affecting statistical validity.</w:t>
+      </w:r>
+    </w:p>
+    <w:bookmarkEnd w:id="55"/>
+    <w:bookmarkStart w:id="57" w:name="Xc6fc3982c71182ef97d9f4b382b55459d39ceea"/>
+    <w:bookmarkStart w:id="56" w:name="before-anonymization"/>
+    <w:p>
+      <w:pPr>
+        <w:pStyle w:val="Heading3"/>
+      </w:pPr>
+      <w:r>
+        <w:t xml:space="preserve">Before anonymization</w:t>
+      </w:r>
+    </w:p>
+    <w:bookmarkEnd w:id="56"/>
+    <w:bookmarkEnd w:id="57"/>
+    <w:bookmarkStart w:id="58" w:name="becec3b0-6786-4546-8074-8e8ee22e3d5b"/>
+    <w:p>
+      <w:pPr>
+        <w:pStyle w:val="SourceCode"/>
+      </w:pPr>
+      <w:r>
+        <w:rPr>
+          <w:rStyle w:val="NormalTok"/>
+        </w:rPr>
+        <w:t xml:space="preserve">stats_df</w:t>
+      </w:r>
+    </w:p>
+    <w:p>
+      <w:pPr>
+        <w:pStyle w:val="SourceCode"/>
+      </w:pPr>
+      <w:r>
+        <w:rPr>
+          <w:rStyle w:val="VerbatimChar"/>
+        </w:rPr>
+        <w:t xml:space="preserve">                    min        max           mean            std  \</w:t>
+      </w:r>
+      <w:r>
+        <w:br/>
+      </w:r>
+      <w:r>
+        <w:rPr>
+          <w:rStyle w:val="VerbatimChar"/>
+        </w:rPr>
+        <w:t xml:space="preserve">age                17.0       90.0      38.643585      13.710510   </w:t>
+      </w:r>
+      <w:r>
+        <w:br/>
+      </w:r>
+      <w:r>
+        <w:rPr>
+          <w:rStyle w:val="VerbatimChar"/>
+        </w:rPr>
+        <w:t xml:space="preserve">fnlwgt          12285.0  1490400.0  189664.134597  105604.025423   </w:t>
+      </w:r>
+      <w:r>
+        <w:br/>
+      </w:r>
+      <w:r>
+        <w:rPr>
+          <w:rStyle w:val="VerbatimChar"/>
+        </w:rPr>
+        <w:t xml:space="preserve">education-num       1.0       16.0      10.078089       2.570973   </w:t>
+      </w:r>
+      <w:r>
+        <w:br/>
+      </w:r>
+      <w:r>
+        <w:rPr>
+          <w:rStyle w:val="VerbatimChar"/>
+        </w:rPr>
+        <w:t xml:space="preserve">capital-gain        0.0    99999.0    1079.067626    7452.019058   </w:t>
+      </w:r>
+      <w:r>
+        <w:br/>
+      </w:r>
+      <w:r>
+        <w:rPr>
+          <w:rStyle w:val="VerbatimChar"/>
+        </w:rPr>
+        <w:t xml:space="preserve">capital-loss        0.0     4356.0      87.502314     403.004552   </w:t>
+      </w:r>
+      <w:r>
+        <w:br/>
+      </w:r>
+      <w:r>
+        <w:rPr>
+          <w:rStyle w:val="VerbatimChar"/>
+        </w:rPr>
+        <w:t xml:space="preserve">hours-per-week      1.0       99.0      40.422382      12.391444   </w:t>
+      </w:r>
+      <w:r>
+        <w:br/>
+      </w:r>
+      <w:r>
+        <w:br/>
+      </w:r>
+      <w:r>
+        <w:rPr>
+          <w:rStyle w:val="VerbatimChar"/>
+        </w:rPr>
+        <w:t xml:space="preserve">                number_of_unique_values  number_of_outliers  </w:t>
+      </w:r>
+      <w:r>
+        <w:br/>
+      </w:r>
+      <w:r>
+        <w:rPr>
+          <w:rStyle w:val="VerbatimChar"/>
+        </w:rPr>
+        <w:t xml:space="preserve">age                                74.0               216.0  </w:t>
+      </w:r>
+      <w:r>
+        <w:br/>
+      </w:r>
+      <w:r>
+        <w:rPr>
+          <w:rStyle w:val="VerbatimChar"/>
+        </w:rPr>
+        <w:t xml:space="preserve">fnlwgt                          28523.0              1453.0  </w:t>
+      </w:r>
+      <w:r>
+        <w:br/>
+      </w:r>
+      <w:r>
+        <w:rPr>
+          <w:rStyle w:val="VerbatimChar"/>
+        </w:rPr>
+        <w:t xml:space="preserve">education-num                      16.0              1794.0  </w:t>
+      </w:r>
+      <w:r>
+        <w:br/>
+      </w:r>
+      <w:r>
+        <w:rPr>
+          <w:rStyle w:val="VerbatimChar"/>
+        </w:rPr>
+        <w:t xml:space="preserve">capital-gain                      123.0              4035.0  </w:t>
+      </w:r>
+      <w:r>
+        <w:br/>
+      </w:r>
+      <w:r>
+        <w:rPr>
+          <w:rStyle w:val="VerbatimChar"/>
+        </w:rPr>
+        <w:t xml:space="preserve">capital-loss                       99.0              2282.0  </w:t>
+      </w:r>
+      <w:r>
+        <w:br/>
+      </w:r>
+      <w:r>
+        <w:rPr>
+          <w:rStyle w:val="VerbatimChar"/>
+        </w:rPr>
+        <w:t xml:space="preserve">hours-per-week                     96.0             13496.0  </w:t>
+      </w:r>
+    </w:p>
+    <w:bookmarkEnd w:id="58"/>
+    <w:bookmarkStart w:id="59" w:name="c041865d-96a9-4d2e-abdd-3b883e6c3641"/>
+    <w:p>
+      <w:pPr>
+        <w:pStyle w:val="SourceCode"/>
+      </w:pPr>
+      <w:r>
+        <w:rPr>
+          <w:rStyle w:val="NormalTok"/>
+        </w:rPr>
+        <w:t xml:space="preserve">mean_hours </w:t>
+      </w:r>
+      <w:r>
+        <w:rPr>
+          <w:rStyle w:val="OperatorTok"/>
+        </w:rPr>
+        <w:t xml:space="preserve">=</w:t>
+      </w:r>
+      <w:r>
+        <w:rPr>
+          <w:rStyle w:val="NormalTok"/>
+        </w:rPr>
+        <w:t xml:space="preserve"> adult_df[</w:t>
+      </w:r>
+      <w:r>
+        <w:rPr>
+          <w:rStyle w:val="StringTok"/>
+        </w:rPr>
+        <w:t xml:space="preserve">'hours-per-week'</w:t>
+      </w:r>
+      <w:r>
+        <w:rPr>
+          <w:rStyle w:val="NormalTok"/>
+        </w:rPr>
+        <w:t xml:space="preserve">].mean()</w:t>
+      </w:r>
+      <w:r>
+        <w:br/>
+      </w:r>
+      <w:r>
+        <w:rPr>
+          <w:rStyle w:val="BuiltInTok"/>
+        </w:rPr>
+        <w:t xml:space="preserve">print</w:t>
+      </w:r>
+      <w:r>
+        <w:rPr>
+          <w:rStyle w:val="NormalTok"/>
+        </w:rPr>
+        <w:t xml:space="preserve">(</w:t>
+      </w:r>
+      <w:r>
+        <w:rPr>
+          <w:rStyle w:val="SpecialStringTok"/>
+        </w:rPr>
+        <w:t xml:space="preserve">f"Mean Hours-Per-Week for Income: </w:t>
+      </w:r>
+      <w:r>
+        <w:rPr>
+          <w:rStyle w:val="SpecialCharTok"/>
+        </w:rPr>
+        <w:t xml:space="preserve">{</w:t>
+      </w:r>
+      <w:r>
+        <w:rPr>
+          <w:rStyle w:val="NormalTok"/>
+        </w:rPr>
+        <w:t xml:space="preserve">mean_hours</w:t>
+      </w:r>
+      <w:r>
+        <w:rPr>
+          <w:rStyle w:val="SpecialCharTok"/>
+        </w:rPr>
+        <w:t xml:space="preserve">}</w:t>
+      </w:r>
+      <w:r>
+        <w:rPr>
+          <w:rStyle w:val="SpecialStringTok"/>
+        </w:rPr>
+        <w:t xml:space="preserve">"</w:t>
+      </w:r>
+      <w:r>
+        <w:rPr>
+          <w:rStyle w:val="NormalTok"/>
+        </w:rPr>
+        <w:t xml:space="preserve">)</w:t>
+      </w:r>
+      <w:r>
+        <w:br/>
+      </w:r>
+      <w:r>
+        <w:rPr>
+          <w:rStyle w:val="NormalTok"/>
+        </w:rPr>
+        <w:t xml:space="preserve">mean_hours </w:t>
+      </w:r>
+      <w:r>
+        <w:rPr>
+          <w:rStyle w:val="OperatorTok"/>
+        </w:rPr>
+        <w:t xml:space="preserve">=</w:t>
+      </w:r>
+      <w:r>
+        <w:rPr>
+          <w:rStyle w:val="NormalTok"/>
+        </w:rPr>
+        <w:t xml:space="preserve"> adult_df[adult_df[</w:t>
+      </w:r>
+      <w:r>
+        <w:rPr>
+          <w:rStyle w:val="StringTok"/>
+        </w:rPr>
+        <w:t xml:space="preserve">'income'</w:t>
+      </w:r>
+      <w:r>
+        <w:rPr>
+          <w:rStyle w:val="NormalTok"/>
+        </w:rPr>
+        <w:t xml:space="preserve">] </w:t>
+      </w:r>
+      <w:r>
+        <w:rPr>
+          <w:rStyle w:val="OperatorTok"/>
+        </w:rPr>
+        <w:t xml:space="preserve">==</w:t>
+      </w:r>
+      <w:r>
+        <w:rPr>
+          <w:rStyle w:val="NormalTok"/>
+        </w:rPr>
+        <w:t xml:space="preserve"> </w:t>
+      </w:r>
+      <w:r>
+        <w:rPr>
+          <w:rStyle w:val="StringTok"/>
+        </w:rPr>
+        <w:t xml:space="preserve">'&gt;50K'</w:t>
+      </w:r>
+      <w:r>
+        <w:rPr>
+          <w:rStyle w:val="NormalTok"/>
+        </w:rPr>
+        <w:t xml:space="preserve">][</w:t>
+      </w:r>
+      <w:r>
+        <w:rPr>
+          <w:rStyle w:val="StringTok"/>
+        </w:rPr>
+        <w:t xml:space="preserve">'hours-per-week'</w:t>
+      </w:r>
+      <w:r>
+        <w:rPr>
+          <w:rStyle w:val="NormalTok"/>
+        </w:rPr>
+        <w:t xml:space="preserve">].mean()</w:t>
+      </w:r>
+      <w:r>
+        <w:br/>
+      </w:r>
+      <w:r>
+        <w:rPr>
+          <w:rStyle w:val="BuiltInTok"/>
+        </w:rPr>
+        <w:t xml:space="preserve">print</w:t>
+      </w:r>
+      <w:r>
+        <w:rPr>
+          <w:rStyle w:val="NormalTok"/>
+        </w:rPr>
+        <w:t xml:space="preserve">(</w:t>
+      </w:r>
+      <w:r>
+        <w:rPr>
+          <w:rStyle w:val="SpecialStringTok"/>
+        </w:rPr>
+        <w:t xml:space="preserve">f"Mean Hours-Per-Week for Income &gt;50K: </w:t>
+      </w:r>
+      <w:r>
+        <w:rPr>
+          <w:rStyle w:val="SpecialCharTok"/>
+        </w:rPr>
+        <w:t xml:space="preserve">{</w:t>
+      </w:r>
+      <w:r>
+        <w:rPr>
+          <w:rStyle w:val="NormalTok"/>
+        </w:rPr>
+        <w:t xml:space="preserve">mean_hours</w:t>
+      </w:r>
+      <w:r>
+        <w:rPr>
+          <w:rStyle w:val="SpecialCharTok"/>
+        </w:rPr>
+        <w:t xml:space="preserve">}</w:t>
+      </w:r>
+      <w:r>
+        <w:rPr>
+          <w:rStyle w:val="SpecialStringTok"/>
+        </w:rPr>
+        <w:t xml:space="preserve">"</w:t>
+      </w:r>
+      <w:r>
+        <w:rPr>
+          <w:rStyle w:val="NormalTok"/>
+        </w:rPr>
+        <w:t xml:space="preserve">)</w:t>
+      </w:r>
+      <w:r>
+        <w:br/>
+      </w:r>
+      <w:r>
+        <w:rPr>
+          <w:rStyle w:val="NormalTok"/>
+        </w:rPr>
+        <w:t xml:space="preserve">mean_hours </w:t>
+      </w:r>
+      <w:r>
+        <w:rPr>
+          <w:rStyle w:val="OperatorTok"/>
+        </w:rPr>
+        <w:t xml:space="preserve">=</w:t>
+      </w:r>
+      <w:r>
+        <w:rPr>
+          <w:rStyle w:val="NormalTok"/>
+        </w:rPr>
+        <w:t xml:space="preserve"> adult_df[adult_df[</w:t>
+      </w:r>
+      <w:r>
+        <w:rPr>
+          <w:rStyle w:val="StringTok"/>
+        </w:rPr>
+        <w:t xml:space="preserve">'income'</w:t>
+      </w:r>
+      <w:r>
+        <w:rPr>
+          <w:rStyle w:val="NormalTok"/>
+        </w:rPr>
+        <w:t xml:space="preserve">] </w:t>
+      </w:r>
+      <w:r>
+        <w:rPr>
+          <w:rStyle w:val="OperatorTok"/>
+        </w:rPr>
+        <w:t xml:space="preserve">==</w:t>
+      </w:r>
+      <w:r>
+        <w:rPr>
+          <w:rStyle w:val="NormalTok"/>
+        </w:rPr>
+        <w:t xml:space="preserve"> </w:t>
+      </w:r>
+      <w:r>
+        <w:rPr>
+          <w:rStyle w:val="StringTok"/>
+        </w:rPr>
+        <w:t xml:space="preserve">'&lt;=50K'</w:t>
+      </w:r>
+      <w:r>
+        <w:rPr>
+          <w:rStyle w:val="NormalTok"/>
+        </w:rPr>
+        <w:t xml:space="preserve">][</w:t>
+      </w:r>
+      <w:r>
+        <w:rPr>
+          <w:rStyle w:val="StringTok"/>
+        </w:rPr>
+        <w:t xml:space="preserve">'hours-per-week'</w:t>
+      </w:r>
+      <w:r>
+        <w:rPr>
+          <w:rStyle w:val="NormalTok"/>
+        </w:rPr>
+        <w:t xml:space="preserve">].mean()</w:t>
+      </w:r>
+      <w:r>
+        <w:br/>
+      </w:r>
+      <w:r>
+        <w:rPr>
+          <w:rStyle w:val="BuiltInTok"/>
+        </w:rPr>
+        <w:t xml:space="preserve">print</w:t>
+      </w:r>
+      <w:r>
+        <w:rPr>
+          <w:rStyle w:val="NormalTok"/>
+        </w:rPr>
+        <w:t xml:space="preserve">(</w:t>
+      </w:r>
+      <w:r>
+        <w:rPr>
+          <w:rStyle w:val="SpecialStringTok"/>
+        </w:rPr>
+        <w:t xml:space="preserve">f"Mean Hours-Per-Week for Income &lt;=50K: </w:t>
+      </w:r>
+      <w:r>
+        <w:rPr>
+          <w:rStyle w:val="SpecialCharTok"/>
+        </w:rPr>
+        <w:t xml:space="preserve">{</w:t>
+      </w:r>
+      <w:r>
+        <w:rPr>
+          <w:rStyle w:val="NormalTok"/>
+        </w:rPr>
+        <w:t xml:space="preserve">mean_hours</w:t>
+      </w:r>
+      <w:r>
+        <w:rPr>
+          <w:rStyle w:val="SpecialCharTok"/>
+        </w:rPr>
+        <w:t xml:space="preserve">}</w:t>
+      </w:r>
+      <w:r>
+        <w:rPr>
+          <w:rStyle w:val="SpecialStringTok"/>
+        </w:rPr>
+        <w:t xml:space="preserve">"</w:t>
+      </w:r>
+      <w:r>
+        <w:rPr>
+          <w:rStyle w:val="NormalTok"/>
+        </w:rPr>
+        <w:t xml:space="preserve">)</w:t>
+      </w:r>
+    </w:p>
+    <w:p>
+      <w:pPr>
+        <w:pStyle w:val="SourceCode"/>
+      </w:pPr>
+      <w:r>
+        <w:rPr>
+          <w:rStyle w:val="VerbatimChar"/>
+        </w:rPr>
+        <w:t xml:space="preserve">Mean Hours-Per-Week for Income: 40.422382375824085</w:t>
+      </w:r>
+      <w:r>
+        <w:br/>
+      </w:r>
+      <w:r>
+        <w:rPr>
+          <w:rStyle w:val="VerbatimChar"/>
+        </w:rPr>
+        <w:t xml:space="preserve">Mean Hours-Per-Week for Income &gt;50K: 45.473026399693914</w:t>
+      </w:r>
+      <w:r>
+        <w:br/>
+      </w:r>
+      <w:r>
+        <w:rPr>
+          <w:rStyle w:val="VerbatimChar"/>
+        </w:rPr>
+        <w:t xml:space="preserve">Mean Hours-Per-Week for Income &lt;=50K: 38.840210355987054</w:t>
+      </w:r>
+    </w:p>
+    <w:bookmarkEnd w:id="59"/>
+    <w:bookmarkStart w:id="60" w:name="Xa5b5e45a97d3f68d5ed8562d554a2f7e46504d8"/>
+    <w:p>
+      <w:pPr>
+        <w:pStyle w:val="SourceCode"/>
+      </w:pPr>
+      <w:r>
+        <w:rPr>
+          <w:rStyle w:val="NormalTok"/>
+        </w:rPr>
+        <w:t xml:space="preserve">mean_hours </w:t>
+      </w:r>
+      <w:r>
+        <w:rPr>
+          <w:rStyle w:val="OperatorTok"/>
+        </w:rPr>
+        <w:t xml:space="preserve">=</w:t>
+      </w:r>
+      <w:r>
+        <w:rPr>
+          <w:rStyle w:val="NormalTok"/>
+        </w:rPr>
+        <w:t xml:space="preserve"> adult_df[</w:t>
+      </w:r>
+      <w:r>
+        <w:rPr>
+          <w:rStyle w:val="StringTok"/>
+        </w:rPr>
+        <w:t xml:space="preserve">'age'</w:t>
+      </w:r>
+      <w:r>
+        <w:rPr>
+          <w:rStyle w:val="NormalTok"/>
+        </w:rPr>
+        <w:t xml:space="preserve">].mean()</w:t>
+      </w:r>
+      <w:r>
+        <w:br/>
+      </w:r>
+      <w:r>
+        <w:rPr>
+          <w:rStyle w:val="BuiltInTok"/>
+        </w:rPr>
+        <w:t xml:space="preserve">print</w:t>
+      </w:r>
+      <w:r>
+        <w:rPr>
+          <w:rStyle w:val="NormalTok"/>
+        </w:rPr>
+        <w:t xml:space="preserve">(</w:t>
+      </w:r>
+      <w:r>
+        <w:rPr>
+          <w:rStyle w:val="SpecialStringTok"/>
+        </w:rPr>
+        <w:t xml:space="preserve">f"Mean Age for Income: </w:t>
+      </w:r>
+      <w:r>
+        <w:rPr>
+          <w:rStyle w:val="SpecialCharTok"/>
+        </w:rPr>
+        <w:t xml:space="preserve">{</w:t>
+      </w:r>
+      <w:r>
+        <w:rPr>
+          <w:rStyle w:val="NormalTok"/>
+        </w:rPr>
+        <w:t xml:space="preserve">mean_hours</w:t>
+      </w:r>
+      <w:r>
+        <w:rPr>
+          <w:rStyle w:val="SpecialCharTok"/>
+        </w:rPr>
+        <w:t xml:space="preserve">}</w:t>
+      </w:r>
+      <w:r>
+        <w:rPr>
+          <w:rStyle w:val="SpecialStringTok"/>
+        </w:rPr>
+        <w:t xml:space="preserve">"</w:t>
+      </w:r>
+      <w:r>
+        <w:rPr>
+          <w:rStyle w:val="NormalTok"/>
+        </w:rPr>
+        <w:t xml:space="preserve">)</w:t>
+      </w:r>
+      <w:r>
+        <w:br/>
+      </w:r>
+      <w:r>
+        <w:rPr>
+          <w:rStyle w:val="NormalTok"/>
+        </w:rPr>
+        <w:t xml:space="preserve">mean_hours </w:t>
+      </w:r>
+      <w:r>
+        <w:rPr>
+          <w:rStyle w:val="OperatorTok"/>
+        </w:rPr>
+        <w:t xml:space="preserve">=</w:t>
+      </w:r>
+      <w:r>
+        <w:rPr>
+          <w:rStyle w:val="NormalTok"/>
+        </w:rPr>
+        <w:t xml:space="preserve"> adult_df[adult_df[</w:t>
+      </w:r>
+      <w:r>
+        <w:rPr>
+          <w:rStyle w:val="StringTok"/>
+        </w:rPr>
+        <w:t xml:space="preserve">'income'</w:t>
+      </w:r>
+      <w:r>
+        <w:rPr>
+          <w:rStyle w:val="NormalTok"/>
+        </w:rPr>
+        <w:t xml:space="preserve">] </w:t>
+      </w:r>
+      <w:r>
+        <w:rPr>
+          <w:rStyle w:val="OperatorTok"/>
+        </w:rPr>
+        <w:t xml:space="preserve">==</w:t>
+      </w:r>
+      <w:r>
+        <w:rPr>
+          <w:rStyle w:val="NormalTok"/>
+        </w:rPr>
+        <w:t xml:space="preserve"> </w:t>
+      </w:r>
+      <w:r>
+        <w:rPr>
+          <w:rStyle w:val="StringTok"/>
+        </w:rPr>
+        <w:t xml:space="preserve">'&gt;50K'</w:t>
+      </w:r>
+      <w:r>
+        <w:rPr>
+          <w:rStyle w:val="NormalTok"/>
+        </w:rPr>
+        <w:t xml:space="preserve">][</w:t>
+      </w:r>
+      <w:r>
+        <w:rPr>
+          <w:rStyle w:val="StringTok"/>
+        </w:rPr>
+        <w:t xml:space="preserve">'age'</w:t>
+      </w:r>
+      <w:r>
+        <w:rPr>
+          <w:rStyle w:val="NormalTok"/>
+        </w:rPr>
+        <w:t xml:space="preserve">].mean()</w:t>
+      </w:r>
+      <w:r>
+        <w:br/>
+      </w:r>
+      <w:r>
+        <w:rPr>
+          <w:rStyle w:val="BuiltInTok"/>
+        </w:rPr>
+        <w:t xml:space="preserve">print</w:t>
+      </w:r>
+      <w:r>
+        <w:rPr>
+          <w:rStyle w:val="NormalTok"/>
+        </w:rPr>
+        <w:t xml:space="preserve">(</w:t>
+      </w:r>
+      <w:r>
+        <w:rPr>
+          <w:rStyle w:val="SpecialStringTok"/>
+        </w:rPr>
+        <w:t xml:space="preserve">f"Mean Age for Income &gt;50K: </w:t>
+      </w:r>
+      <w:r>
+        <w:rPr>
+          <w:rStyle w:val="SpecialCharTok"/>
+        </w:rPr>
+        <w:t xml:space="preserve">{</w:t>
+      </w:r>
+      <w:r>
+        <w:rPr>
+          <w:rStyle w:val="NormalTok"/>
+        </w:rPr>
+        <w:t xml:space="preserve">mean_hours</w:t>
+      </w:r>
+      <w:r>
+        <w:rPr>
+          <w:rStyle w:val="SpecialCharTok"/>
+        </w:rPr>
+        <w:t xml:space="preserve">}</w:t>
+      </w:r>
+      <w:r>
+        <w:rPr>
+          <w:rStyle w:val="SpecialStringTok"/>
+        </w:rPr>
+        <w:t xml:space="preserve">"</w:t>
+      </w:r>
+      <w:r>
+        <w:rPr>
+          <w:rStyle w:val="NormalTok"/>
+        </w:rPr>
+        <w:t xml:space="preserve">)</w:t>
+      </w:r>
+      <w:r>
+        <w:br/>
+      </w:r>
+      <w:r>
+        <w:rPr>
+          <w:rStyle w:val="NormalTok"/>
+        </w:rPr>
+        <w:t xml:space="preserve">mean_hours </w:t>
+      </w:r>
+      <w:r>
+        <w:rPr>
+          <w:rStyle w:val="OperatorTok"/>
+        </w:rPr>
+        <w:t xml:space="preserve">=</w:t>
+      </w:r>
+      <w:r>
+        <w:rPr>
+          <w:rStyle w:val="NormalTok"/>
+        </w:rPr>
+        <w:t xml:space="preserve"> adult_df[adult_df[</w:t>
+      </w:r>
+      <w:r>
+        <w:rPr>
+          <w:rStyle w:val="StringTok"/>
+        </w:rPr>
+        <w:t xml:space="preserve">'income'</w:t>
+      </w:r>
+      <w:r>
+        <w:rPr>
+          <w:rStyle w:val="NormalTok"/>
+        </w:rPr>
+        <w:t xml:space="preserve">] </w:t>
+      </w:r>
+      <w:r>
+        <w:rPr>
+          <w:rStyle w:val="OperatorTok"/>
+        </w:rPr>
+        <w:t xml:space="preserve">==</w:t>
+      </w:r>
+      <w:r>
+        <w:rPr>
+          <w:rStyle w:val="NormalTok"/>
+        </w:rPr>
+        <w:t xml:space="preserve"> </w:t>
+      </w:r>
+      <w:r>
+        <w:rPr>
+          <w:rStyle w:val="StringTok"/>
+        </w:rPr>
+        <w:t xml:space="preserve">'&lt;=50K'</w:t>
+      </w:r>
+      <w:r>
+        <w:rPr>
+          <w:rStyle w:val="NormalTok"/>
+        </w:rPr>
+        <w:t xml:space="preserve">][</w:t>
+      </w:r>
+      <w:r>
+        <w:rPr>
+          <w:rStyle w:val="StringTok"/>
+        </w:rPr>
+        <w:t xml:space="preserve">'age'</w:t>
+      </w:r>
+      <w:r>
+        <w:rPr>
+          <w:rStyle w:val="NormalTok"/>
+        </w:rPr>
+        <w:t xml:space="preserve">].mean()</w:t>
+      </w:r>
+      <w:r>
+        <w:br/>
+      </w:r>
+      <w:r>
+        <w:rPr>
+          <w:rStyle w:val="BuiltInTok"/>
+        </w:rPr>
+        <w:t xml:space="preserve">print</w:t>
+      </w:r>
+      <w:r>
+        <w:rPr>
+          <w:rStyle w:val="NormalTok"/>
+        </w:rPr>
+        <w:t xml:space="preserve">(</w:t>
+      </w:r>
+      <w:r>
+        <w:rPr>
+          <w:rStyle w:val="SpecialStringTok"/>
+        </w:rPr>
+        <w:t xml:space="preserve">f"Mean Age for Income &lt;=50K: </w:t>
+      </w:r>
+      <w:r>
+        <w:rPr>
+          <w:rStyle w:val="SpecialCharTok"/>
+        </w:rPr>
+        <w:t xml:space="preserve">{</w:t>
+      </w:r>
+      <w:r>
+        <w:rPr>
+          <w:rStyle w:val="NormalTok"/>
+        </w:rPr>
+        <w:t xml:space="preserve">mean_hours</w:t>
+      </w:r>
+      <w:r>
+        <w:rPr>
+          <w:rStyle w:val="SpecialCharTok"/>
+        </w:rPr>
+        <w:t xml:space="preserve">}</w:t>
+      </w:r>
+      <w:r>
+        <w:rPr>
+          <w:rStyle w:val="SpecialStringTok"/>
+        </w:rPr>
+        <w:t xml:space="preserve">"</w:t>
+      </w:r>
+      <w:r>
+        <w:rPr>
+          <w:rStyle w:val="NormalTok"/>
+        </w:rPr>
+        <w:t xml:space="preserve">)</w:t>
+      </w:r>
+    </w:p>
+    <w:p>
+      <w:pPr>
+        <w:pStyle w:val="SourceCode"/>
+      </w:pPr>
+      <w:r>
+        <w:rPr>
+          <w:rStyle w:val="VerbatimChar"/>
+        </w:rPr>
+        <w:t xml:space="preserve">Mean Age for Income: 38.64358543876172</w:t>
+      </w:r>
+      <w:r>
+        <w:br/>
+      </w:r>
+      <w:r>
+        <w:rPr>
+          <w:rStyle w:val="VerbatimChar"/>
+        </w:rPr>
+        <w:t xml:space="preserve">Mean Age for Income &gt;50K: 44.24984058155847</w:t>
+      </w:r>
+      <w:r>
+        <w:br/>
+      </w:r>
+      <w:r>
+        <w:rPr>
+          <w:rStyle w:val="VerbatimChar"/>
+        </w:rPr>
+        <w:t xml:space="preserve">Mean Age for Income &lt;=50K: 36.78373786407767</w:t>
+      </w:r>
+    </w:p>
+    <w:bookmarkEnd w:id="60"/>
+    <w:bookmarkStart w:id="62" w:name="Xcc229f3b4dc3bc19650283ef86f956f5e2e1de1"/>
+    <w:bookmarkStart w:id="61" w:name="after-anonymization"/>
+    <w:p>
+      <w:pPr>
+        <w:pStyle w:val="Heading3"/>
+      </w:pPr>
+      <w:r>
+        <w:t xml:space="preserve">After Anonymization</w:t>
+      </w:r>
+    </w:p>
+    <w:bookmarkEnd w:id="61"/>
+    <w:bookmarkEnd w:id="62"/>
+    <w:bookmarkStart w:id="63" w:name="f48fdf5e-fc01-4fc6-bb30-e0b2a4fe6e60"/>
+    <w:p>
+      <w:pPr>
+        <w:pStyle w:val="SourceCode"/>
+      </w:pPr>
+      <w:r>
+        <w:rPr>
+          <w:rStyle w:val="NormalTok"/>
+        </w:rPr>
+        <w:t xml:space="preserve">anonymized_df[</w:t>
+      </w:r>
+      <w:r>
+        <w:rPr>
+          <w:rStyle w:val="StringTok"/>
+        </w:rPr>
+        <w:t xml:space="preserve">'hours_mid'</w:t>
+      </w:r>
+      <w:r>
+        <w:rPr>
+          <w:rStyle w:val="NormalTok"/>
+        </w:rPr>
+        <w:t xml:space="preserve">] </w:t>
+      </w:r>
+      <w:r>
+        <w:rPr>
+          <w:rStyle w:val="OperatorTok"/>
+        </w:rPr>
+        <w:t xml:space="preserve">=</w:t>
+      </w:r>
+      <w:r>
+        <w:rPr>
+          <w:rStyle w:val="NormalTok"/>
+        </w:rPr>
+        <w:t xml:space="preserve"> anonymized_df[</w:t>
+      </w:r>
+      <w:r>
+        <w:rPr>
+          <w:rStyle w:val="StringTok"/>
+        </w:rPr>
+        <w:t xml:space="preserve">'hours-per-week'</w:t>
+      </w:r>
+      <w:r>
+        <w:rPr>
+          <w:rStyle w:val="NormalTok"/>
+        </w:rPr>
+        <w:t xml:space="preserve">].</w:t>
+      </w:r>
+      <w:r>
+        <w:rPr>
+          <w:rStyle w:val="BuiltInTok"/>
+        </w:rPr>
+        <w:t xml:space="preserve">apply</w:t>
+      </w:r>
+      <w:r>
+        <w:rPr>
+          <w:rStyle w:val="NormalTok"/>
+        </w:rPr>
+        <w:t xml:space="preserve">(</w:t>
+      </w:r>
+      <w:r>
+        <w:rPr>
+          <w:rStyle w:val="KeywordTok"/>
+        </w:rPr>
+        <w:t xml:space="preserve">lambda</w:t>
+      </w:r>
+      <w:r>
+        <w:rPr>
+          <w:rStyle w:val="NormalTok"/>
+        </w:rPr>
+        <w:t xml:space="preserve"> x: </w:t>
+      </w:r>
+      <w:r>
+        <w:rPr>
+          <w:rStyle w:val="BuiltInTok"/>
+        </w:rPr>
+        <w:t xml:space="preserve">sum</w:t>
+      </w:r>
+      <w:r>
+        <w:rPr>
+          <w:rStyle w:val="NormalTok"/>
+        </w:rPr>
+        <w:t xml:space="preserve">(</w:t>
+      </w:r>
+      <w:r>
+        <w:rPr>
+          <w:rStyle w:val="BuiltInTok"/>
+        </w:rPr>
+        <w:t xml:space="preserve">int</w:t>
+      </w:r>
+      <w:r>
+        <w:rPr>
+          <w:rStyle w:val="NormalTok"/>
+        </w:rPr>
+        <w:t xml:space="preserve">(y) </w:t>
+      </w:r>
+      <w:r>
+        <w:rPr>
+          <w:rStyle w:val="ControlFlowTok"/>
+        </w:rPr>
+        <w:t xml:space="preserve">for</w:t>
+      </w:r>
+      <w:r>
+        <w:rPr>
+          <w:rStyle w:val="NormalTok"/>
+        </w:rPr>
+        <w:t xml:space="preserve"> y </w:t>
+      </w:r>
+      <w:r>
+        <w:rPr>
+          <w:rStyle w:val="KeywordTok"/>
+        </w:rPr>
+        <w:t xml:space="preserve">in</w:t>
+      </w:r>
+      <w:r>
+        <w:rPr>
+          <w:rStyle w:val="NormalTok"/>
+        </w:rPr>
+        <w:t xml:space="preserve"> x.split(</w:t>
+      </w:r>
+      <w:r>
+        <w:rPr>
+          <w:rStyle w:val="StringTok"/>
+        </w:rPr>
+        <w:t xml:space="preserve">'-'</w:t>
+      </w:r>
+      <w:r>
+        <w:rPr>
+          <w:rStyle w:val="NormalTok"/>
+        </w:rPr>
+        <w:t xml:space="preserve">)) </w:t>
+      </w:r>
+      <w:r>
+        <w:rPr>
+          <w:rStyle w:val="OperatorTok"/>
+        </w:rPr>
+        <w:t xml:space="preserve">/</w:t>
+      </w:r>
+      <w:r>
+        <w:rPr>
+          <w:rStyle w:val="NormalTok"/>
+        </w:rPr>
+        <w:t xml:space="preserve"> </w:t>
+      </w:r>
+      <w:r>
+        <w:rPr>
+          <w:rStyle w:val="DecValTok"/>
+        </w:rPr>
+        <w:t xml:space="preserve">2</w:t>
+      </w:r>
+      <w:r>
+        <w:rPr>
+          <w:rStyle w:val="NormalTok"/>
+        </w:rPr>
+        <w:t xml:space="preserve">)</w:t>
+      </w:r>
+      <w:r>
+        <w:br/>
+      </w:r>
+      <w:r>
+        <w:br/>
+      </w:r>
+      <w:r>
+        <w:br/>
+      </w:r>
+      <w:r>
+        <w:rPr>
+          <w:rStyle w:val="NormalTok"/>
+        </w:rPr>
+        <w:t xml:space="preserve">mean_hours </w:t>
+      </w:r>
+      <w:r>
+        <w:rPr>
+          <w:rStyle w:val="OperatorTok"/>
+        </w:rPr>
+        <w:t xml:space="preserve">=</w:t>
+      </w:r>
+      <w:r>
+        <w:rPr>
+          <w:rStyle w:val="NormalTok"/>
+        </w:rPr>
+        <w:t xml:space="preserve"> anonymized_df[</w:t>
+      </w:r>
+      <w:r>
+        <w:rPr>
+          <w:rStyle w:val="StringTok"/>
+        </w:rPr>
+        <w:t xml:space="preserve">'hours_mid'</w:t>
+      </w:r>
+      <w:r>
+        <w:rPr>
+          <w:rStyle w:val="NormalTok"/>
+        </w:rPr>
+        <w:t xml:space="preserve">].mean()</w:t>
+      </w:r>
+      <w:r>
+        <w:br/>
+      </w:r>
+      <w:r>
+        <w:rPr>
+          <w:rStyle w:val="BuiltInTok"/>
+        </w:rPr>
+        <w:t xml:space="preserve">print</w:t>
+      </w:r>
+      <w:r>
+        <w:rPr>
+          <w:rStyle w:val="NormalTok"/>
+        </w:rPr>
+        <w:t xml:space="preserve">(</w:t>
+      </w:r>
+      <w:r>
+        <w:rPr>
+          <w:rStyle w:val="SpecialStringTok"/>
+        </w:rPr>
+        <w:t xml:space="preserve">f"Mean Hours-Per-Week for Income: </w:t>
+      </w:r>
+      <w:r>
+        <w:rPr>
+          <w:rStyle w:val="SpecialCharTok"/>
+        </w:rPr>
+        <w:t xml:space="preserve">{</w:t>
+      </w:r>
+      <w:r>
+        <w:rPr>
+          <w:rStyle w:val="NormalTok"/>
+        </w:rPr>
+        <w:t xml:space="preserve">mean_hours</w:t>
+      </w:r>
+      <w:r>
+        <w:rPr>
+          <w:rStyle w:val="SpecialCharTok"/>
+        </w:rPr>
+        <w:t xml:space="preserve">}</w:t>
+      </w:r>
+      <w:r>
+        <w:rPr>
+          <w:rStyle w:val="SpecialStringTok"/>
+        </w:rPr>
+        <w:t xml:space="preserve">"</w:t>
+      </w:r>
+      <w:r>
+        <w:rPr>
+          <w:rStyle w:val="NormalTok"/>
+        </w:rPr>
+        <w:t xml:space="preserve">)</w:t>
+      </w:r>
+      <w:r>
+        <w:br/>
+      </w:r>
+      <w:r>
+        <w:rPr>
+          <w:rStyle w:val="NormalTok"/>
+        </w:rPr>
+        <w:t xml:space="preserve">mean_hours </w:t>
+      </w:r>
+      <w:r>
+        <w:rPr>
+          <w:rStyle w:val="OperatorTok"/>
+        </w:rPr>
+        <w:t xml:space="preserve">=</w:t>
+      </w:r>
+      <w:r>
+        <w:rPr>
+          <w:rStyle w:val="NormalTok"/>
+        </w:rPr>
+        <w:t xml:space="preserve"> anonymized_df[anonymized_df[</w:t>
+      </w:r>
+      <w:r>
+        <w:rPr>
+          <w:rStyle w:val="StringTok"/>
+        </w:rPr>
+        <w:t xml:space="preserve">'income'</w:t>
+      </w:r>
+      <w:r>
+        <w:rPr>
+          <w:rStyle w:val="NormalTok"/>
+        </w:rPr>
+        <w:t xml:space="preserve">] </w:t>
+      </w:r>
+      <w:r>
+        <w:rPr>
+          <w:rStyle w:val="OperatorTok"/>
+        </w:rPr>
+        <w:t xml:space="preserve">==</w:t>
+      </w:r>
+      <w:r>
+        <w:rPr>
+          <w:rStyle w:val="NormalTok"/>
+        </w:rPr>
+        <w:t xml:space="preserve"> </w:t>
+      </w:r>
+      <w:r>
+        <w:rPr>
+          <w:rStyle w:val="StringTok"/>
+        </w:rPr>
+        <w:t xml:space="preserve">'&gt;50K'</w:t>
+      </w:r>
+      <w:r>
+        <w:rPr>
+          <w:rStyle w:val="NormalTok"/>
+        </w:rPr>
+        <w:t xml:space="preserve">][</w:t>
+      </w:r>
+      <w:r>
+        <w:rPr>
+          <w:rStyle w:val="StringTok"/>
+        </w:rPr>
+        <w:t xml:space="preserve">'hours_mid'</w:t>
+      </w:r>
+      <w:r>
+        <w:rPr>
+          <w:rStyle w:val="NormalTok"/>
+        </w:rPr>
+        <w:t xml:space="preserve">].mean()</w:t>
+      </w:r>
+      <w:r>
+        <w:br/>
+      </w:r>
+      <w:r>
+        <w:rPr>
+          <w:rStyle w:val="BuiltInTok"/>
+        </w:rPr>
+        <w:t xml:space="preserve">print</w:t>
+      </w:r>
+      <w:r>
+        <w:rPr>
+          <w:rStyle w:val="NormalTok"/>
+        </w:rPr>
+        <w:t xml:space="preserve">(</w:t>
+      </w:r>
+      <w:r>
+        <w:rPr>
+          <w:rStyle w:val="SpecialStringTok"/>
+        </w:rPr>
+        <w:t xml:space="preserve">f"Mean Hours-Per-Week for Income &gt;50K: </w:t>
+      </w:r>
+      <w:r>
+        <w:rPr>
+          <w:rStyle w:val="SpecialCharTok"/>
+        </w:rPr>
+        <w:t xml:space="preserve">{</w:t>
+      </w:r>
+      <w:r>
+        <w:rPr>
+          <w:rStyle w:val="NormalTok"/>
+        </w:rPr>
+        <w:t xml:space="preserve">mean_hours</w:t>
+      </w:r>
+      <w:r>
+        <w:rPr>
+          <w:rStyle w:val="SpecialCharTok"/>
+        </w:rPr>
+        <w:t xml:space="preserve">}</w:t>
+      </w:r>
+      <w:r>
+        <w:rPr>
+          <w:rStyle w:val="SpecialStringTok"/>
+        </w:rPr>
+        <w:t xml:space="preserve">"</w:t>
+      </w:r>
+      <w:r>
+        <w:rPr>
+          <w:rStyle w:val="NormalTok"/>
+        </w:rPr>
+        <w:t xml:space="preserve">)</w:t>
+      </w:r>
+      <w:r>
+        <w:br/>
+      </w:r>
+      <w:r>
+        <w:rPr>
+          <w:rStyle w:val="NormalTok"/>
+        </w:rPr>
+        <w:t xml:space="preserve">mean_hours </w:t>
+      </w:r>
+      <w:r>
+        <w:rPr>
+          <w:rStyle w:val="OperatorTok"/>
+        </w:rPr>
+        <w:t xml:space="preserve">=</w:t>
+      </w:r>
+      <w:r>
+        <w:rPr>
+          <w:rStyle w:val="NormalTok"/>
+        </w:rPr>
+        <w:t xml:space="preserve"> anonymized_df[anonymized_df[</w:t>
+      </w:r>
+      <w:r>
+        <w:rPr>
+          <w:rStyle w:val="StringTok"/>
+        </w:rPr>
+        <w:t xml:space="preserve">'income'</w:t>
+      </w:r>
+      <w:r>
+        <w:rPr>
+          <w:rStyle w:val="NormalTok"/>
+        </w:rPr>
+        <w:t xml:space="preserve">] </w:t>
+      </w:r>
+      <w:r>
+        <w:rPr>
+          <w:rStyle w:val="OperatorTok"/>
+        </w:rPr>
+        <w:t xml:space="preserve">==</w:t>
+      </w:r>
+      <w:r>
+        <w:rPr>
+          <w:rStyle w:val="NormalTok"/>
+        </w:rPr>
+        <w:t xml:space="preserve"> </w:t>
+      </w:r>
+      <w:r>
+        <w:rPr>
+          <w:rStyle w:val="StringTok"/>
+        </w:rPr>
+        <w:t xml:space="preserve">'&lt;=50K'</w:t>
+      </w:r>
+      <w:r>
+        <w:rPr>
+          <w:rStyle w:val="NormalTok"/>
+        </w:rPr>
+        <w:t xml:space="preserve">][</w:t>
+      </w:r>
+      <w:r>
+        <w:rPr>
+          <w:rStyle w:val="StringTok"/>
+        </w:rPr>
+        <w:t xml:space="preserve">'hours_mid'</w:t>
+      </w:r>
+      <w:r>
+        <w:rPr>
+          <w:rStyle w:val="NormalTok"/>
+        </w:rPr>
+        <w:t xml:space="preserve">].mean()</w:t>
+      </w:r>
+      <w:r>
+        <w:br/>
+      </w:r>
+      <w:r>
+        <w:rPr>
+          <w:rStyle w:val="BuiltInTok"/>
+        </w:rPr>
+        <w:t xml:space="preserve">print</w:t>
+      </w:r>
+      <w:r>
+        <w:rPr>
+          <w:rStyle w:val="NormalTok"/>
+        </w:rPr>
+        <w:t xml:space="preserve">(</w:t>
+      </w:r>
+      <w:r>
+        <w:rPr>
+          <w:rStyle w:val="SpecialStringTok"/>
+        </w:rPr>
+        <w:t xml:space="preserve">f"Mean Hours-Per-Week for Income &lt;=50K: </w:t>
+      </w:r>
+      <w:r>
+        <w:rPr>
+          <w:rStyle w:val="SpecialCharTok"/>
+        </w:rPr>
+        <w:t xml:space="preserve">{</w:t>
+      </w:r>
+      <w:r>
+        <w:rPr>
+          <w:rStyle w:val="NormalTok"/>
+        </w:rPr>
+        <w:t xml:space="preserve">mean_hours</w:t>
+      </w:r>
+      <w:r>
+        <w:rPr>
+          <w:rStyle w:val="SpecialCharTok"/>
+        </w:rPr>
+        <w:t xml:space="preserve">}</w:t>
+      </w:r>
+      <w:r>
+        <w:rPr>
+          <w:rStyle w:val="SpecialStringTok"/>
+        </w:rPr>
+        <w:t xml:space="preserve">"</w:t>
+      </w:r>
+      <w:r>
+        <w:rPr>
+          <w:rStyle w:val="NormalTok"/>
+        </w:rPr>
+        <w:t xml:space="preserve">)</w:t>
+      </w:r>
+    </w:p>
+    <w:p>
+      <w:pPr>
+        <w:pStyle w:val="SourceCode"/>
+      </w:pPr>
+      <w:r>
+        <w:rPr>
+          <w:rStyle w:val="VerbatimChar"/>
+        </w:rPr>
+        <w:t xml:space="preserve">Mean Hours-Per-Week for Income: 32.855803487717985</w:t>
+      </w:r>
+      <w:r>
+        <w:br/>
+      </w:r>
+      <w:r>
+        <w:rPr>
+          <w:rStyle w:val="VerbatimChar"/>
+        </w:rPr>
+        <w:t xml:space="preserve">Mean Hours-Per-Week for Income &gt;50K: 37.44700214132762</w:t>
+      </w:r>
+      <w:r>
+        <w:br/>
+      </w:r>
+      <w:r>
+        <w:rPr>
+          <w:rStyle w:val="VerbatimChar"/>
+        </w:rPr>
+        <w:t xml:space="preserve">Mean Hours-Per-Week for Income &lt;=50K: 29.894182547642927</w:t>
+      </w:r>
+    </w:p>
+    <w:bookmarkEnd w:id="63"/>
+    <w:bookmarkStart w:id="64" w:name="X1141eb054651d0bb8c2a61f37194c8e2768dd05"/>
+    <w:p>
+      <w:pPr>
+        <w:pStyle w:val="SourceCode"/>
+      </w:pPr>
+      <w:r>
+        <w:rPr>
+          <w:rStyle w:val="NormalTok"/>
+        </w:rPr>
+        <w:t xml:space="preserve">anonymized_df[</w:t>
+      </w:r>
+      <w:r>
+        <w:rPr>
+          <w:rStyle w:val="StringTok"/>
+        </w:rPr>
+        <w:t xml:space="preserve">'age_mid'</w:t>
+      </w:r>
+      <w:r>
+        <w:rPr>
+          <w:rStyle w:val="NormalTok"/>
+        </w:rPr>
+        <w:t xml:space="preserve">] </w:t>
+      </w:r>
+      <w:r>
+        <w:rPr>
+          <w:rStyle w:val="OperatorTok"/>
+        </w:rPr>
+        <w:t xml:space="preserve">=</w:t>
+      </w:r>
+      <w:r>
+        <w:rPr>
+          <w:rStyle w:val="NormalTok"/>
+        </w:rPr>
+        <w:t xml:space="preserve"> anonymized_df[</w:t>
+      </w:r>
+      <w:r>
+        <w:rPr>
+          <w:rStyle w:val="StringTok"/>
+        </w:rPr>
+        <w:t xml:space="preserve">'age'</w:t>
+      </w:r>
+      <w:r>
+        <w:rPr>
+          <w:rStyle w:val="NormalTok"/>
+        </w:rPr>
+        <w:t xml:space="preserve">].</w:t>
+      </w:r>
+      <w:r>
+        <w:rPr>
+          <w:rStyle w:val="BuiltInTok"/>
+        </w:rPr>
+        <w:t xml:space="preserve">apply</w:t>
+      </w:r>
+      <w:r>
+        <w:rPr>
+          <w:rStyle w:val="NormalTok"/>
+        </w:rPr>
+        <w:t xml:space="preserve">(</w:t>
+      </w:r>
+      <w:r>
+        <w:rPr>
+          <w:rStyle w:val="KeywordTok"/>
+        </w:rPr>
+        <w:t xml:space="preserve">lambda</w:t>
+      </w:r>
+      <w:r>
+        <w:rPr>
+          <w:rStyle w:val="NormalTok"/>
+        </w:rPr>
+        <w:t xml:space="preserve"> x: </w:t>
+      </w:r>
+      <w:r>
+        <w:rPr>
+          <w:rStyle w:val="BuiltInTok"/>
+        </w:rPr>
+        <w:t xml:space="preserve">sum</w:t>
+      </w:r>
+      <w:r>
+        <w:rPr>
+          <w:rStyle w:val="NormalTok"/>
+        </w:rPr>
+        <w:t xml:space="preserve">(</w:t>
+      </w:r>
+      <w:r>
+        <w:rPr>
+          <w:rStyle w:val="BuiltInTok"/>
+        </w:rPr>
+        <w:t xml:space="preserve">int</w:t>
+      </w:r>
+      <w:r>
+        <w:rPr>
+          <w:rStyle w:val="NormalTok"/>
+        </w:rPr>
+        <w:t xml:space="preserve">(y) </w:t>
+      </w:r>
+      <w:r>
+        <w:rPr>
+          <w:rStyle w:val="ControlFlowTok"/>
+        </w:rPr>
+        <w:t xml:space="preserve">for</w:t>
+      </w:r>
+      <w:r>
+        <w:rPr>
+          <w:rStyle w:val="NormalTok"/>
+        </w:rPr>
+        <w:t xml:space="preserve"> y </w:t>
+      </w:r>
+      <w:r>
+        <w:rPr>
+          <w:rStyle w:val="KeywordTok"/>
+        </w:rPr>
+        <w:t xml:space="preserve">in</w:t>
+      </w:r>
+      <w:r>
+        <w:rPr>
+          <w:rStyle w:val="NormalTok"/>
+        </w:rPr>
+        <w:t xml:space="preserve"> x.split(</w:t>
+      </w:r>
+      <w:r>
+        <w:rPr>
+          <w:rStyle w:val="StringTok"/>
+        </w:rPr>
+        <w:t xml:space="preserve">'-'</w:t>
+      </w:r>
+      <w:r>
+        <w:rPr>
+          <w:rStyle w:val="NormalTok"/>
+        </w:rPr>
+        <w:t xml:space="preserve">)) </w:t>
+      </w:r>
+      <w:r>
+        <w:rPr>
+          <w:rStyle w:val="OperatorTok"/>
+        </w:rPr>
+        <w:t xml:space="preserve">/</w:t>
+      </w:r>
+      <w:r>
+        <w:rPr>
+          <w:rStyle w:val="NormalTok"/>
+        </w:rPr>
+        <w:t xml:space="preserve"> </w:t>
+      </w:r>
+      <w:r>
+        <w:rPr>
+          <w:rStyle w:val="DecValTok"/>
+        </w:rPr>
+        <w:t xml:space="preserve">2</w:t>
+      </w:r>
+      <w:r>
+        <w:rPr>
+          <w:rStyle w:val="NormalTok"/>
+        </w:rPr>
+        <w:t xml:space="preserve">)</w:t>
+      </w:r>
+      <w:r>
+        <w:br/>
+      </w:r>
+      <w:r>
+        <w:br/>
+      </w:r>
+      <w:r>
+        <w:br/>
+      </w:r>
+      <w:r>
+        <w:rPr>
+          <w:rStyle w:val="NormalTok"/>
+        </w:rPr>
+        <w:t xml:space="preserve">mean_hours </w:t>
+      </w:r>
+      <w:r>
+        <w:rPr>
+          <w:rStyle w:val="OperatorTok"/>
+        </w:rPr>
+        <w:t xml:space="preserve">=</w:t>
+      </w:r>
+      <w:r>
+        <w:rPr>
+          <w:rStyle w:val="NormalTok"/>
+        </w:rPr>
+        <w:t xml:space="preserve"> anonymized_df[</w:t>
+      </w:r>
+      <w:r>
+        <w:rPr>
+          <w:rStyle w:val="StringTok"/>
+        </w:rPr>
+        <w:t xml:space="preserve">'age_mid'</w:t>
+      </w:r>
+      <w:r>
+        <w:rPr>
+          <w:rStyle w:val="NormalTok"/>
+        </w:rPr>
+        <w:t xml:space="preserve">].mean()</w:t>
+      </w:r>
+      <w:r>
+        <w:br/>
+      </w:r>
+      <w:r>
+        <w:rPr>
+          <w:rStyle w:val="BuiltInTok"/>
+        </w:rPr>
+        <w:t xml:space="preserve">print</w:t>
+      </w:r>
+      <w:r>
+        <w:rPr>
+          <w:rStyle w:val="NormalTok"/>
+        </w:rPr>
+        <w:t xml:space="preserve">(</w:t>
+      </w:r>
+      <w:r>
+        <w:rPr>
+          <w:rStyle w:val="SpecialStringTok"/>
+        </w:rPr>
+        <w:t xml:space="preserve">f"Mean Age for Income: </w:t>
+      </w:r>
+      <w:r>
+        <w:rPr>
+          <w:rStyle w:val="SpecialCharTok"/>
+        </w:rPr>
+        <w:t xml:space="preserve">{</w:t>
+      </w:r>
+      <w:r>
+        <w:rPr>
+          <w:rStyle w:val="NormalTok"/>
+        </w:rPr>
+        <w:t xml:space="preserve">mean_hours</w:t>
+      </w:r>
+      <w:r>
+        <w:rPr>
+          <w:rStyle w:val="SpecialCharTok"/>
+        </w:rPr>
+        <w:t xml:space="preserve">}</w:t>
+      </w:r>
+      <w:r>
+        <w:rPr>
+          <w:rStyle w:val="SpecialStringTok"/>
+        </w:rPr>
+        <w:t xml:space="preserve">"</w:t>
+      </w:r>
+      <w:r>
+        <w:rPr>
+          <w:rStyle w:val="NormalTok"/>
+        </w:rPr>
+        <w:t xml:space="preserve">)</w:t>
+      </w:r>
+      <w:r>
+        <w:br/>
+      </w:r>
+      <w:r>
+        <w:rPr>
+          <w:rStyle w:val="NormalTok"/>
+        </w:rPr>
+        <w:t xml:space="preserve">mean_hours </w:t>
+      </w:r>
+      <w:r>
+        <w:rPr>
+          <w:rStyle w:val="OperatorTok"/>
+        </w:rPr>
+        <w:t xml:space="preserve">=</w:t>
+      </w:r>
+      <w:r>
+        <w:rPr>
+          <w:rStyle w:val="NormalTok"/>
+        </w:rPr>
+        <w:t xml:space="preserve"> anonymized_df[anonymized_df[</w:t>
+      </w:r>
+      <w:r>
+        <w:rPr>
+          <w:rStyle w:val="StringTok"/>
+        </w:rPr>
+        <w:t xml:space="preserve">'income'</w:t>
+      </w:r>
+      <w:r>
+        <w:rPr>
+          <w:rStyle w:val="NormalTok"/>
+        </w:rPr>
+        <w:t xml:space="preserve">] </w:t>
+      </w:r>
+      <w:r>
+        <w:rPr>
+          <w:rStyle w:val="OperatorTok"/>
+        </w:rPr>
+        <w:t xml:space="preserve">==</w:t>
+      </w:r>
+      <w:r>
+        <w:rPr>
+          <w:rStyle w:val="NormalTok"/>
+        </w:rPr>
+        <w:t xml:space="preserve"> </w:t>
+      </w:r>
+      <w:r>
+        <w:rPr>
+          <w:rStyle w:val="StringTok"/>
+        </w:rPr>
+        <w:t xml:space="preserve">'&gt;50K'</w:t>
+      </w:r>
+      <w:r>
+        <w:rPr>
+          <w:rStyle w:val="NormalTok"/>
+        </w:rPr>
+        <w:t xml:space="preserve">][</w:t>
+      </w:r>
+      <w:r>
+        <w:rPr>
+          <w:rStyle w:val="StringTok"/>
+        </w:rPr>
+        <w:t xml:space="preserve">'age_mid'</w:t>
+      </w:r>
+      <w:r>
+        <w:rPr>
+          <w:rStyle w:val="NormalTok"/>
+        </w:rPr>
+        <w:t xml:space="preserve">].mean()</w:t>
+      </w:r>
+      <w:r>
+        <w:br/>
+      </w:r>
+      <w:r>
+        <w:rPr>
+          <w:rStyle w:val="BuiltInTok"/>
+        </w:rPr>
+        <w:t xml:space="preserve">print</w:t>
+      </w:r>
+      <w:r>
+        <w:rPr>
+          <w:rStyle w:val="NormalTok"/>
+        </w:rPr>
+        <w:t xml:space="preserve">(</w:t>
+      </w:r>
+      <w:r>
+        <w:rPr>
+          <w:rStyle w:val="SpecialStringTok"/>
+        </w:rPr>
+        <w:t xml:space="preserve">f"Mean Age for Income &gt;50K: </w:t>
+      </w:r>
+      <w:r>
+        <w:rPr>
+          <w:rStyle w:val="SpecialCharTok"/>
+        </w:rPr>
+        <w:t xml:space="preserve">{</w:t>
+      </w:r>
+      <w:r>
+        <w:rPr>
+          <w:rStyle w:val="NormalTok"/>
+        </w:rPr>
+        <w:t xml:space="preserve">mean_hours</w:t>
+      </w:r>
+      <w:r>
+        <w:rPr>
+          <w:rStyle w:val="SpecialCharTok"/>
+        </w:rPr>
+        <w:t xml:space="preserve">}</w:t>
+      </w:r>
+      <w:r>
+        <w:rPr>
+          <w:rStyle w:val="SpecialStringTok"/>
+        </w:rPr>
+        <w:t xml:space="preserve">"</w:t>
+      </w:r>
+      <w:r>
+        <w:rPr>
+          <w:rStyle w:val="NormalTok"/>
+        </w:rPr>
+        <w:t xml:space="preserve">)</w:t>
+      </w:r>
+      <w:r>
+        <w:br/>
+      </w:r>
+      <w:r>
+        <w:rPr>
+          <w:rStyle w:val="NormalTok"/>
+        </w:rPr>
+        <w:t xml:space="preserve">mean_hours </w:t>
+      </w:r>
+      <w:r>
+        <w:rPr>
+          <w:rStyle w:val="OperatorTok"/>
+        </w:rPr>
+        <w:t xml:space="preserve">=</w:t>
+      </w:r>
+      <w:r>
+        <w:rPr>
+          <w:rStyle w:val="NormalTok"/>
+        </w:rPr>
+        <w:t xml:space="preserve"> anonymized_df[anonymized_df[</w:t>
+      </w:r>
+      <w:r>
+        <w:rPr>
+          <w:rStyle w:val="StringTok"/>
+        </w:rPr>
+        <w:t xml:space="preserve">'income'</w:t>
+      </w:r>
+      <w:r>
+        <w:rPr>
+          <w:rStyle w:val="NormalTok"/>
+        </w:rPr>
+        <w:t xml:space="preserve">] </w:t>
+      </w:r>
+      <w:r>
+        <w:rPr>
+          <w:rStyle w:val="OperatorTok"/>
+        </w:rPr>
+        <w:t xml:space="preserve">==</w:t>
+      </w:r>
+      <w:r>
+        <w:rPr>
+          <w:rStyle w:val="NormalTok"/>
+        </w:rPr>
+        <w:t xml:space="preserve"> </w:t>
+      </w:r>
+      <w:r>
+        <w:rPr>
+          <w:rStyle w:val="StringTok"/>
+        </w:rPr>
+        <w:t xml:space="preserve">'&lt;=50K'</w:t>
+      </w:r>
+      <w:r>
+        <w:rPr>
+          <w:rStyle w:val="NormalTok"/>
+        </w:rPr>
+        <w:t xml:space="preserve">][</w:t>
+      </w:r>
+      <w:r>
+        <w:rPr>
+          <w:rStyle w:val="StringTok"/>
+        </w:rPr>
+        <w:t xml:space="preserve">'age_mid'</w:t>
+      </w:r>
+      <w:r>
+        <w:rPr>
+          <w:rStyle w:val="NormalTok"/>
+        </w:rPr>
+        <w:t xml:space="preserve">].mean()</w:t>
+      </w:r>
+      <w:r>
+        <w:br/>
+      </w:r>
+      <w:r>
+        <w:rPr>
+          <w:rStyle w:val="BuiltInTok"/>
+        </w:rPr>
+        <w:t xml:space="preserve">print</w:t>
+      </w:r>
+      <w:r>
+        <w:rPr>
+          <w:rStyle w:val="NormalTok"/>
+        </w:rPr>
+        <w:t xml:space="preserve">(</w:t>
+      </w:r>
+      <w:r>
+        <w:rPr>
+          <w:rStyle w:val="SpecialStringTok"/>
+        </w:rPr>
+        <w:t xml:space="preserve">f"Mean Age for Income &lt;=50K: </w:t>
+      </w:r>
+      <w:r>
+        <w:rPr>
+          <w:rStyle w:val="SpecialCharTok"/>
+        </w:rPr>
+        <w:t xml:space="preserve">{</w:t>
+      </w:r>
+      <w:r>
+        <w:rPr>
+          <w:rStyle w:val="NormalTok"/>
+        </w:rPr>
+        <w:t xml:space="preserve">mean_hours</w:t>
+      </w:r>
+      <w:r>
+        <w:rPr>
+          <w:rStyle w:val="SpecialCharTok"/>
+        </w:rPr>
+        <w:t xml:space="preserve">}</w:t>
+      </w:r>
+      <w:r>
+        <w:rPr>
+          <w:rStyle w:val="SpecialStringTok"/>
+        </w:rPr>
+        <w:t xml:space="preserve">"</w:t>
+      </w:r>
+      <w:r>
+        <w:rPr>
+          <w:rStyle w:val="NormalTok"/>
+        </w:rPr>
+        <w:t xml:space="preserve">)</w:t>
+      </w:r>
+    </w:p>
+    <w:p>
+      <w:pPr>
+        <w:pStyle w:val="SourceCode"/>
+      </w:pPr>
+      <w:r>
+        <w:rPr>
+          <w:rStyle w:val="VerbatimChar"/>
+        </w:rPr>
+        <w:t xml:space="preserve">Mean Age for Income: 34.88186761672605</w:t>
+      </w:r>
+      <w:r>
+        <w:br/>
+      </w:r>
+      <w:r>
+        <w:rPr>
+          <w:rStyle w:val="VerbatimChar"/>
+        </w:rPr>
+        <w:t xml:space="preserve">Mean Age for Income &gt;50K: 35.51284796573876</w:t>
+      </w:r>
+      <w:r>
+        <w:br/>
+      </w:r>
+      <w:r>
+        <w:rPr>
+          <w:rStyle w:val="VerbatimChar"/>
+        </w:rPr>
+        <w:t xml:space="preserve">Mean Age for Income &lt;=50K: 34.99699097291876</w:t>
+      </w:r>
+    </w:p>
+    <w:bookmarkEnd w:id="64"/>
     <w:sectPr/>
   </w:body>
 </w:document>
@@ -2892,6 +6005,9 @@
     <w:abstractNumId w:val="991"/>
   </w:num>
   <w:num w:numId="1008">
+    <w:abstractNumId w:val="991"/>
+  </w:num>
+  <w:num w:numId="1009">
     <w:abstractNumId w:val="991"/>
   </w:num>
 </w:numbering>

</xml_diff>